<commit_message>
Modificación del fichero de ejercicio que muestra la fecha de entrega
</commit_message>
<xml_diff>
--- a/tema2-frontend/ejercicios/Ejercicios_Tema_2_1_HTML_CSS.docx
+++ b/tema2-frontend/ejercicios/Ejercicios_Tema_2_1_HTML_CSS.docx
@@ -1,6 +1,6 @@
 
 <file path=word/document.xml><?xml version="1.0" encoding="utf-8"?>
-<w:document xmlns:wpc="http://schemas.microsoft.com/office/word/2010/wordprocessingCanvas" xmlns:cx="http://schemas.microsoft.com/office/drawing/2014/chartex" xmlns:cx1="http://schemas.microsoft.com/office/drawing/2015/9/8/chartex" xmlns:cx2="http://schemas.microsoft.com/office/drawing/2015/10/21/chartex" xmlns:cx3="http://schemas.microsoft.com/office/drawing/2016/5/9/chartex" xmlns:cx4="http://schemas.microsoft.com/office/drawing/2016/5/10/chartex" xmlns:cx5="http://schemas.microsoft.com/office/drawing/2016/5/11/chartex" xmlns:cx6="http://schemas.microsoft.com/office/drawing/2016/5/12/chartex" xmlns:cx7="http://schemas.microsoft.com/office/drawing/2016/5/13/chartex" xmlns:cx8="http://schemas.microsoft.com/office/drawing/2016/5/14/chartex" xmlns:mc="http://schemas.openxmlformats.org/markup-compatibility/2006" xmlns:aink="http://schemas.microsoft.com/office/drawing/2016/ink" xmlns:am3d="http://schemas.microsoft.com/office/drawing/2017/model3d" xmlns:o="urn:schemas-microsoft-com:office:office" xmlns:r="http://schemas.openxmlformats.org/officeDocument/2006/relationships" xmlns:m="http://schemas.openxmlformats.org/officeDocument/2006/math" xmlns:v="urn:schemas-microsoft-com:vml" xmlns:wp14="http://schemas.microsoft.com/office/word/2010/wordprocessingDrawing" xmlns:wp="http://schemas.openxmlformats.org/drawingml/2006/wordprocessingDrawing" xmlns:w10="urn:schemas-microsoft-com:office:word" xmlns:w="http://schemas.openxmlformats.org/wordprocessingml/2006/main" xmlns:w14="http://schemas.microsoft.com/office/word/2010/wordml" xmlns:w15="http://schemas.microsoft.com/office/word/2012/wordml" xmlns:w16cid="http://schemas.microsoft.com/office/word/2016/wordml/cid" xmlns:w16se="http://schemas.microsoft.com/office/word/2015/wordml/symex" xmlns:wpg="http://schemas.microsoft.com/office/word/2010/wordprocessingGroup" xmlns:wpi="http://schemas.microsoft.com/office/word/2010/wordprocessingInk" xmlns:wne="http://schemas.microsoft.com/office/word/2006/wordml" xmlns:wps="http://schemas.microsoft.com/office/word/2010/wordprocessingShape" mc:Ignorable="w14 w15 w16se w16cid wp14">
+<w:document xmlns:o="urn:schemas-microsoft-com:office:office" xmlns:r="http://schemas.openxmlformats.org/officeDocument/2006/relationships" xmlns:v="urn:schemas-microsoft-com:vml" xmlns:w="http://schemas.openxmlformats.org/wordprocessingml/2006/main" xmlns:w10="urn:schemas-microsoft-com:office:word" xmlns:wp="http://schemas.openxmlformats.org/drawingml/2006/wordprocessingDrawing" xmlns:wps="http://schemas.microsoft.com/office/word/2010/wordprocessingShape" xmlns:wpg="http://schemas.microsoft.com/office/word/2010/wordprocessingGroup" xmlns:mc="http://schemas.openxmlformats.org/markup-compatibility/2006" xmlns:wp14="http://schemas.microsoft.com/office/word/2010/wordprocessingDrawing" xmlns:w14="http://schemas.microsoft.com/office/word/2010/wordml" mc:Ignorable="w14 wp14">
   <w:body>
     <w:p>
       <w:pPr>
@@ -8,17 +8,14 @@
         <w:jc w:val="both"/>
         <w:rPr>
           <w:rFonts w:ascii="Arial Narrow" w:hAnsi="Arial Narrow"/>
+          <w:b/>
           <w:b/>
           <w:bCs/>
           <w:sz w:val="28"/>
           <w:szCs w:val="28"/>
         </w:rPr>
       </w:pPr>
-    </w:p>
-    <w:p>
-      <w:pPr>
-        <w:pStyle w:val="Standard"/>
-        <w:jc w:val="both"/>
+      <w:r>
         <w:rPr>
           <w:rFonts w:ascii="Arial Narrow" w:hAnsi="Arial Narrow"/>
           <w:b/>
@@ -26,15 +23,30 @@
           <w:sz w:val="28"/>
           <w:szCs w:val="28"/>
         </w:rPr>
-      </w:pPr>
-      <w:r>
-        <w:rPr>
-          <w:rFonts w:ascii="Arial Narrow" w:hAnsi="Arial Narrow"/>
+      </w:r>
+    </w:p>
+    <w:p>
+      <w:pPr>
+        <w:pStyle w:val="Standard"/>
+        <w:jc w:val="both"/>
+        <w:rPr>
+          <w:rFonts w:ascii="Arial Narrow" w:hAnsi="Arial Narrow"/>
+          <w:b/>
           <w:b/>
           <w:bCs/>
           <w:sz w:val="28"/>
           <w:szCs w:val="28"/>
         </w:rPr>
+      </w:pPr>
+      <w:bookmarkStart w:id="0" w:name="__DdeLink__37_1533873504"/>
+      <w:r>
+        <w:rPr>
+          <w:rFonts w:ascii="Arial Narrow" w:hAnsi="Arial Narrow"/>
+          <w:b/>
+          <w:bCs/>
+          <w:sz w:val="28"/>
+          <w:szCs w:val="28"/>
+        </w:rPr>
         <w:t>Ejercicios prácticos, tema 2, HTML y CSS</w:t>
       </w:r>
     </w:p>
@@ -46,41 +58,67 @@
           <w:rFonts w:ascii="Arial Narrow" w:hAnsi="Arial Narrow"/>
         </w:rPr>
       </w:pPr>
-    </w:p>
-    <w:p>
-      <w:pPr>
-        <w:pStyle w:val="Standard"/>
-        <w:jc w:val="both"/>
-        <w:rPr>
-          <w:rFonts w:ascii="Arial Narrow" w:hAnsi="Arial Narrow"/>
-        </w:rPr>
-      </w:pPr>
-      <w:r>
-        <w:rPr>
-          <w:rFonts w:ascii="Arial Narrow" w:hAnsi="Arial Narrow"/>
-        </w:rPr>
-        <w:t>En los siguientes ejercicios no se permite el uso de plantillas tipo Bootstrap. Se deberá trabajar con documentos HTML que incluyan contenido y estructura, y con elementos CSS para definir el estilo.</w:t>
-      </w:r>
-    </w:p>
-    <w:p>
-      <w:pPr>
-        <w:pStyle w:val="Standard"/>
-        <w:jc w:val="both"/>
-        <w:rPr>
-          <w:rFonts w:ascii="Arial Narrow" w:hAnsi="Arial Narrow"/>
-        </w:rPr>
-      </w:pPr>
-    </w:p>
-    <w:p>
-      <w:pPr>
-        <w:pStyle w:val="Standard"/>
-        <w:jc w:val="both"/>
-        <w:rPr>
-          <w:rFonts w:ascii="Arial Narrow" w:hAnsi="Arial Narrow"/>
+      <w:r>
+        <w:rPr>
+          <w:rFonts w:ascii="Arial Narrow" w:hAnsi="Arial Narrow"/>
+        </w:rPr>
+      </w:r>
+    </w:p>
+    <w:p>
+      <w:pPr>
+        <w:pStyle w:val="Standard"/>
+        <w:jc w:val="both"/>
+        <w:rPr>
+          <w:rFonts w:ascii="Arial Narrow" w:hAnsi="Arial Narrow"/>
+        </w:rPr>
+      </w:pPr>
+      <w:bookmarkStart w:id="1" w:name="__DdeLink__37_1533873504"/>
+      <w:r>
+        <w:rPr>
+          <w:rFonts w:ascii="Arial Narrow" w:hAnsi="Arial Narrow"/>
+        </w:rPr>
+        <w:t>En los siguientes ejercicios no se permite el uso de plantillas tipo Bootstrap. Se deberá trabajar con documentos HTML que incluyan contenido y estructura, y con elementos CSS para definir el estilo</w:t>
+      </w:r>
+      <w:bookmarkEnd w:id="1"/>
+      <w:r>
+        <w:rPr>
+          <w:rFonts w:ascii="Arial Narrow" w:hAnsi="Arial Narrow"/>
+        </w:rPr>
+        <w:t>.</w:t>
+      </w:r>
+    </w:p>
+    <w:p>
+      <w:pPr>
+        <w:pStyle w:val="Standard"/>
+        <w:jc w:val="both"/>
+        <w:rPr>
+          <w:rFonts w:ascii="Arial Narrow" w:hAnsi="Arial Narrow"/>
+        </w:rPr>
+      </w:pPr>
+      <w:r>
+        <w:rPr>
+          <w:rFonts w:ascii="Arial Narrow" w:hAnsi="Arial Narrow"/>
+        </w:rPr>
+      </w:r>
+    </w:p>
+    <w:p>
+      <w:pPr>
+        <w:pStyle w:val="Standard"/>
+        <w:jc w:val="both"/>
+        <w:rPr>
+          <w:rFonts w:ascii="Arial Narrow" w:hAnsi="Arial Narrow"/>
+          <w:b/>
           <w:b/>
           <w:bCs/>
         </w:rPr>
       </w:pPr>
+      <w:r>
+        <w:rPr>
+          <w:rFonts w:ascii="Arial Narrow" w:hAnsi="Arial Narrow"/>
+          <w:b/>
+          <w:bCs/>
+        </w:rPr>
+      </w:r>
     </w:p>
     <w:p>
       <w:pPr>
@@ -93,100 +131,61 @@
         <w:rPr>
           <w:rFonts w:ascii="Arial Narrow" w:hAnsi="Arial Narrow"/>
           <w:b/>
+          <w:b/>
           <w:bCs/>
         </w:rPr>
       </w:pPr>
-      <w:proofErr w:type="spellStart"/>
       <w:r>
         <w:rPr>
           <w:rFonts w:ascii="Arial Narrow" w:hAnsi="Arial Narrow"/>
           <w:b/>
           <w:bCs/>
         </w:rPr>
-        <w:t>Curriculum</w:t>
-      </w:r>
-      <w:proofErr w:type="spellEnd"/>
-      <w:r>
-        <w:rPr>
-          <w:rFonts w:ascii="Arial Narrow" w:hAnsi="Arial Narrow"/>
+        <w:t>Curriculum Vitae</w:t>
+      </w:r>
+    </w:p>
+    <w:p>
+      <w:pPr>
+        <w:pStyle w:val="Standard"/>
+        <w:ind w:left="720" w:hanging="0"/>
+        <w:jc w:val="both"/>
+        <w:rPr>
+          <w:rFonts w:ascii="Arial Narrow" w:hAnsi="Arial Narrow"/>
+          <w:b/>
           <w:b/>
           <w:bCs/>
         </w:rPr>
-        <w:t xml:space="preserve"> Vitae</w:t>
-      </w:r>
-    </w:p>
-    <w:p>
-      <w:pPr>
-        <w:pStyle w:val="Standard"/>
-        <w:ind w:left="720"/>
-        <w:jc w:val="both"/>
+      </w:pPr>
+      <w:r>
         <w:rPr>
           <w:rFonts w:ascii="Arial Narrow" w:hAnsi="Arial Narrow"/>
           <w:b/>
           <w:bCs/>
         </w:rPr>
-      </w:pPr>
+      </w:r>
     </w:p>
     <w:p>
       <w:pPr>
         <w:pStyle w:val="Standard"/>
         <w:spacing w:before="57" w:after="57"/>
-        <w:ind w:left="709"/>
-        <w:jc w:val="both"/>
-        <w:rPr>
-          <w:rFonts w:ascii="Arial Narrow" w:hAnsi="Arial Narrow"/>
-        </w:rPr>
-      </w:pPr>
-      <w:r>
-        <w:rPr>
-          <w:rFonts w:ascii="Arial Narrow" w:hAnsi="Arial Narrow"/>
-        </w:rPr>
-        <w:t xml:space="preserve">Crea una página web con tu </w:t>
-      </w:r>
-      <w:proofErr w:type="spellStart"/>
-      <w:r>
-        <w:rPr>
-          <w:rFonts w:ascii="Arial Narrow" w:hAnsi="Arial Narrow"/>
-        </w:rPr>
-        <w:t>curriculum</w:t>
-      </w:r>
-      <w:proofErr w:type="spellEnd"/>
-      <w:r>
-        <w:rPr>
-          <w:rFonts w:ascii="Arial Narrow" w:hAnsi="Arial Narrow"/>
-        </w:rPr>
-        <w:t xml:space="preserve"> vitae. Incluye</w:t>
-      </w:r>
-      <w:r>
-        <w:rPr>
-          <w:rFonts w:ascii="Arial Narrow" w:hAnsi="Arial Narrow"/>
-        </w:rPr>
-        <w:t>, como mínimo,</w:t>
-      </w:r>
-      <w:r>
-        <w:rPr>
-          <w:rFonts w:ascii="Arial Narrow" w:hAnsi="Arial Narrow"/>
-        </w:rPr>
-        <w:t xml:space="preserve"> tu nombre, foto</w:t>
-      </w:r>
-      <w:r>
-        <w:rPr>
-          <w:rFonts w:ascii="Arial Narrow" w:hAnsi="Arial Narrow"/>
-        </w:rPr>
-        <w:t xml:space="preserve"> (puede ser un avatar)</w:t>
-      </w:r>
-      <w:r>
-        <w:rPr>
-          <w:rFonts w:ascii="Arial Narrow" w:hAnsi="Arial Narrow"/>
-        </w:rPr>
-        <w:t>, enlace a la página web de tu universidad y una lista con los lenguajes de programación que conoces.</w:t>
+        <w:ind w:left="709" w:hanging="0"/>
+        <w:jc w:val="both"/>
+        <w:rPr>
+          <w:rFonts w:ascii="Arial Narrow" w:hAnsi="Arial Narrow"/>
+        </w:rPr>
+      </w:pPr>
+      <w:r>
+        <w:rPr>
+          <w:rFonts w:ascii="Arial Narrow" w:hAnsi="Arial Narrow"/>
+        </w:rPr>
+        <w:t>Crea una página web con tu curriculum vitae. Incluye, como mínimo, tu nombre, foto (puede ser un avatar), enlace a la página web de tu universidad y una lista con los lenguajes de programación que conoces.</w:t>
       </w:r>
     </w:p>
     <w:p>
       <w:pPr>
         <w:pStyle w:val="Standard"/>
         <w:spacing w:before="57" w:after="57"/>
-        <w:ind w:left="709"/>
+        <w:ind w:left="709" w:hanging="0"/>
         <w:jc w:val="both"/>
         <w:rPr>
           <w:rFonts w:ascii="Arial Narrow" w:hAnsi="Arial Narrow"/>
@@ -216,7 +215,7 @@
       <w:pPr>
         <w:pStyle w:val="Standard"/>
         <w:spacing w:before="57" w:after="57"/>
-        <w:ind w:left="709"/>
+        <w:ind w:left="709" w:hanging="0"/>
         <w:jc w:val="both"/>
         <w:rPr>
           <w:rFonts w:ascii="Arial Narrow" w:hAnsi="Arial Narrow"/>
@@ -239,26 +238,14 @@
         <w:rPr>
           <w:rFonts w:ascii="Arial Narrow" w:hAnsi="Arial Narrow"/>
         </w:rPr>
-        <w:t xml:space="preserve">, de manera </w:t>
-      </w:r>
-      <w:r>
-        <w:rPr>
-          <w:rFonts w:ascii="Arial Narrow" w:hAnsi="Arial Narrow"/>
-        </w:rPr>
-        <w:t>que,</w:t>
-      </w:r>
-      <w:r>
-        <w:rPr>
-          <w:rFonts w:ascii="Arial Narrow" w:hAnsi="Arial Narrow"/>
-        </w:rPr>
-        <w:t xml:space="preserve"> si se abre con una pantalla más pequeña, el contenido se adaptará a la pantalla, llegando incluso a ocultar la fotografía si se trata de una pantalla pequeña.</w:t>
+        <w:t>, de manera que, si se abre con una pantalla más pequeña, el contenido se adaptará a la pantalla, llegando incluso a ocultar la fotografía si se trata de una pantalla pequeña.</w:t>
       </w:r>
     </w:p>
     <w:p>
       <w:pPr>
         <w:pStyle w:val="Standard"/>
         <w:spacing w:before="57" w:after="57"/>
-        <w:ind w:left="709"/>
+        <w:ind w:left="709" w:hanging="0"/>
         <w:jc w:val="both"/>
         <w:rPr>
           <w:rFonts w:ascii="Arial Narrow" w:hAnsi="Arial Narrow"/>
@@ -275,45 +262,49 @@
       <w:pPr>
         <w:pStyle w:val="Standard"/>
         <w:spacing w:before="57" w:after="57"/>
-        <w:ind w:left="709"/>
-        <w:jc w:val="both"/>
-        <w:rPr>
-          <w:rFonts w:ascii="Arial Narrow" w:hAnsi="Arial Narrow"/>
-        </w:rPr>
-      </w:pPr>
-      <w:r>
-        <w:rPr>
-          <w:rFonts w:ascii="Arial Narrow" w:hAnsi="Arial Narrow"/>
-        </w:rPr>
-        <w:t>Determina el diseño, distribución de elementos y contenido</w:t>
-      </w:r>
-      <w:r>
-        <w:rPr>
-          <w:rFonts w:ascii="Arial Narrow" w:hAnsi="Arial Narrow"/>
-        </w:rPr>
-        <w:t>, así como su creación a partir de lo visto en clase.</w:t>
+        <w:ind w:left="709" w:hanging="0"/>
+        <w:jc w:val="both"/>
+        <w:rPr>
+          <w:rFonts w:ascii="Arial Narrow" w:hAnsi="Arial Narrow"/>
+        </w:rPr>
+      </w:pPr>
+      <w:r>
+        <w:rPr>
+          <w:rFonts w:ascii="Arial Narrow" w:hAnsi="Arial Narrow"/>
+        </w:rPr>
+        <w:t>Determina el diseño, distribución de elementos y contenido, así como su creación a partir de lo visto en clase.</w:t>
       </w:r>
     </w:p>
     <w:p>
       <w:pPr>
         <w:pStyle w:val="Standard"/>
         <w:spacing w:before="57" w:after="57"/>
-        <w:ind w:left="709"/>
-        <w:jc w:val="both"/>
-        <w:rPr>
-          <w:rFonts w:ascii="Arial Narrow" w:hAnsi="Arial Narrow"/>
-        </w:rPr>
-      </w:pPr>
-    </w:p>
-    <w:p>
-      <w:pPr>
-        <w:pStyle w:val="Standard"/>
-        <w:ind w:left="709"/>
-        <w:jc w:val="both"/>
-        <w:rPr>
-          <w:rFonts w:ascii="Arial Narrow" w:hAnsi="Arial Narrow"/>
-        </w:rPr>
-      </w:pPr>
+        <w:ind w:left="709" w:hanging="0"/>
+        <w:jc w:val="both"/>
+        <w:rPr>
+          <w:rFonts w:ascii="Arial Narrow" w:hAnsi="Arial Narrow"/>
+        </w:rPr>
+      </w:pPr>
+      <w:r>
+        <w:rPr>
+          <w:rFonts w:ascii="Arial Narrow" w:hAnsi="Arial Narrow"/>
+        </w:rPr>
+      </w:r>
+    </w:p>
+    <w:p>
+      <w:pPr>
+        <w:pStyle w:val="Standard"/>
+        <w:ind w:left="709" w:hanging="0"/>
+        <w:jc w:val="both"/>
+        <w:rPr>
+          <w:rFonts w:ascii="Arial Narrow" w:hAnsi="Arial Narrow"/>
+        </w:rPr>
+      </w:pPr>
+      <w:r>
+        <w:rPr>
+          <w:rFonts w:ascii="Arial Narrow" w:hAnsi="Arial Narrow"/>
+        </w:rPr>
+      </w:r>
     </w:p>
     <w:p>
       <w:pPr>
@@ -326,6 +317,7 @@
         <w:rPr>
           <w:rFonts w:ascii="Arial Narrow" w:hAnsi="Arial Narrow"/>
           <w:b/>
+          <w:b/>
           <w:bCs/>
         </w:rPr>
       </w:pPr>
@@ -341,42 +333,36 @@
     <w:p>
       <w:pPr>
         <w:pStyle w:val="Standard"/>
-        <w:ind w:left="720"/>
-        <w:jc w:val="both"/>
-        <w:rPr>
-          <w:rFonts w:ascii="Arial Narrow" w:hAnsi="Arial Narrow"/>
+        <w:ind w:left="720" w:hanging="0"/>
+        <w:jc w:val="both"/>
+        <w:rPr>
+          <w:rFonts w:ascii="Arial Narrow" w:hAnsi="Arial Narrow"/>
+          <w:b/>
           <w:b/>
           <w:bCs/>
         </w:rPr>
       </w:pPr>
+      <w:r>
+        <w:rPr>
+          <w:rFonts w:ascii="Arial Narrow" w:hAnsi="Arial Narrow"/>
+          <w:b/>
+          <w:bCs/>
+        </w:rPr>
+      </w:r>
     </w:p>
     <w:p>
       <w:pPr>
         <w:pStyle w:val="Standard"/>
         <w:spacing w:before="57" w:after="57"/>
-        <w:ind w:left="709"/>
-        <w:jc w:val="both"/>
-        <w:rPr>
-          <w:rFonts w:ascii="Arial Narrow" w:hAnsi="Arial Narrow"/>
-        </w:rPr>
-      </w:pPr>
-      <w:r>
-        <w:rPr>
-          <w:rFonts w:ascii="Arial Narrow" w:hAnsi="Arial Narrow"/>
-        </w:rPr>
-        <w:t xml:space="preserve">Crea una página con aspecto de damero (como en un tablero de ajedrez) pero sin usar tablas ni imágenes. </w:t>
-      </w:r>
-      <w:r>
-        <w:rPr>
-          <w:rFonts w:ascii="Arial Narrow" w:hAnsi="Arial Narrow"/>
-        </w:rPr>
-        <w:t>Además,</w:t>
-      </w:r>
-      <w:r>
-        <w:rPr>
-          <w:rFonts w:ascii="Arial Narrow" w:hAnsi="Arial Narrow"/>
-        </w:rPr>
-        <w:t xml:space="preserve"> la página debe adaptarse al tamaño de la pantalla. </w:t>
+        <w:ind w:left="709" w:hanging="0"/>
+        <w:jc w:val="both"/>
+        <w:rPr/>
+      </w:pPr>
+      <w:r>
+        <w:rPr>
+          <w:rFonts w:ascii="Arial Narrow" w:hAnsi="Arial Narrow"/>
+        </w:rPr>
+        <w:t xml:space="preserve">Crea una página con aspecto de damero (como en un tablero de ajedrez) pero sin usar tablas ni imágenes. Además, la página debe adaptarse al tamaño de la pantalla. </w:t>
       </w:r>
       <w:r>
         <w:rPr>
@@ -405,136 +391,241 @@
         </w:rPr>
         <w:t xml:space="preserve"> y ajusta su estilo.</w:t>
       </w:r>
-      <w:bookmarkStart w:id="0" w:name="_GoBack"/>
-      <w:bookmarkEnd w:id="0"/>
     </w:p>
     <w:p>
       <w:pPr>
         <w:pStyle w:val="Standard"/>
         <w:spacing w:before="57" w:after="57"/>
-        <w:ind w:left="709"/>
-        <w:jc w:val="both"/>
-        <w:rPr>
-          <w:rFonts w:ascii="Arial Narrow" w:hAnsi="Arial Narrow"/>
-        </w:rPr>
-      </w:pPr>
+        <w:ind w:left="709" w:hanging="0"/>
+        <w:jc w:val="both"/>
+        <w:rPr>
+          <w:rFonts w:ascii="Arial Narrow" w:hAnsi="Arial Narrow"/>
+        </w:rPr>
+      </w:pPr>
+      <w:r>
+        <w:rPr/>
+      </w:r>
+    </w:p>
+    <w:p>
+      <w:pPr>
+        <w:pStyle w:val="Standard"/>
+        <w:spacing w:before="57" w:after="57"/>
+        <w:ind w:left="709" w:hanging="0"/>
+        <w:jc w:val="both"/>
+        <w:rPr>
+          <w:rFonts w:ascii="Arial Narrow" w:hAnsi="Arial Narrow"/>
+        </w:rPr>
+      </w:pPr>
+      <w:r>
+        <w:rPr/>
+      </w:r>
+    </w:p>
+    <w:p>
+      <w:pPr>
+        <w:pStyle w:val="Standard"/>
+        <w:spacing w:before="57" w:after="57"/>
+        <w:ind w:left="709" w:hanging="0"/>
+        <w:jc w:val="both"/>
+        <w:rPr>
+          <w:rFonts w:ascii="Arial Narrow" w:hAnsi="Arial Narrow"/>
+        </w:rPr>
+      </w:pPr>
+      <w:r>
+        <w:rPr/>
+      </w:r>
+    </w:p>
+    <w:p>
+      <w:pPr>
+        <w:pStyle w:val="Standard"/>
+        <w:jc w:val="both"/>
+        <w:rPr/>
+      </w:pPr>
+      <w:r>
+        <w:rPr>
+          <w:rFonts w:ascii="Arial Narrow" w:hAnsi="Arial Narrow"/>
+          <w:b/>
+          <w:bCs/>
+          <w:sz w:val="28"/>
+          <w:szCs w:val="28"/>
+        </w:rPr>
+        <w:t>Fecha de entrega</w:t>
+      </w:r>
+    </w:p>
+    <w:p>
+      <w:pPr>
+        <w:pStyle w:val="Standard"/>
+        <w:jc w:val="both"/>
+        <w:rPr>
+          <w:rFonts w:ascii="Arial Narrow" w:hAnsi="Arial Narrow"/>
+        </w:rPr>
+      </w:pPr>
+      <w:r>
+        <w:rPr>
+          <w:rFonts w:ascii="Arial Narrow" w:hAnsi="Arial Narrow"/>
+        </w:rPr>
+      </w:r>
+    </w:p>
+    <w:p>
+      <w:pPr>
+        <w:pStyle w:val="Standard"/>
+        <w:spacing w:before="57" w:after="57"/>
+        <w:ind w:left="709" w:hanging="0"/>
+        <w:jc w:val="both"/>
+        <w:rPr/>
+      </w:pPr>
+      <w:r>
+        <w:rPr>
+          <w:rFonts w:ascii="Arial Narrow" w:hAnsi="Arial Narrow"/>
+        </w:rPr>
+        <w:t>La fecha límite de entrega Viernes 13 de Octubre, 23:59h</w:t>
+      </w:r>
+    </w:p>
+    <w:p>
+      <w:pPr>
+        <w:pStyle w:val="Standard"/>
+        <w:spacing w:before="57" w:after="57"/>
+        <w:ind w:left="709" w:hanging="0"/>
+        <w:jc w:val="both"/>
+        <w:rPr>
+          <w:rFonts w:ascii="Arial Narrow" w:hAnsi="Arial Narrow"/>
+        </w:rPr>
+      </w:pPr>
+      <w:r>
+        <w:rPr>
+          <w:rFonts w:ascii="Arial Narrow" w:hAnsi="Arial Narrow"/>
+        </w:rPr>
+        <w:t>La forma de entrega es subiendo el código creado a vuestra cuenta de github , donde el repositorio se tiene que llamar IWCN_html_estilos.</w:t>
+      </w:r>
+    </w:p>
+    <w:p>
+      <w:pPr>
+        <w:pStyle w:val="Standard"/>
+        <w:spacing w:before="57" w:after="57"/>
+        <w:ind w:left="709" w:hanging="0"/>
+        <w:jc w:val="both"/>
+        <w:rPr/>
+      </w:pPr>
+      <w:r>
+        <w:rPr/>
+      </w:r>
+    </w:p>
+    <w:p>
+      <w:pPr>
+        <w:pStyle w:val="Standard"/>
+        <w:spacing w:before="57" w:after="57"/>
+        <w:ind w:left="709" w:hanging="0"/>
+        <w:jc w:val="both"/>
+        <w:rPr/>
+      </w:pPr>
+      <w:r>
+        <w:rPr/>
+      </w:r>
+    </w:p>
+    <w:p>
+      <w:pPr>
+        <w:pStyle w:val="Standard"/>
+        <w:spacing w:before="57" w:after="57"/>
+        <w:ind w:left="709" w:hanging="0"/>
+        <w:jc w:val="both"/>
+        <w:rPr/>
+      </w:pPr>
+      <w:r>
+        <w:rPr/>
+      </w:r>
+    </w:p>
+    <w:p>
+      <w:pPr>
+        <w:pStyle w:val="Standard"/>
+        <w:spacing w:before="57" w:after="57"/>
+        <w:ind w:left="709" w:hanging="0"/>
+        <w:jc w:val="both"/>
+        <w:rPr/>
+      </w:pPr>
+      <w:r>
+        <w:rPr/>
+      </w:r>
+    </w:p>
+    <w:p>
+      <w:pPr>
+        <w:pStyle w:val="Standard"/>
+        <w:spacing w:before="57" w:after="57"/>
+        <w:ind w:hanging="0"/>
+        <w:jc w:val="both"/>
+        <w:rPr/>
+      </w:pPr>
+      <w:r>
+        <w:rPr/>
+      </w:r>
     </w:p>
     <w:sectPr>
-      <w:headerReference w:type="default" r:id="rId7"/>
+      <w:headerReference w:type="default" r:id="rId2"/>
+      <w:type w:val="nextPage"/>
       <w:pgSz w:w="11906" w:h="16838"/>
-      <w:pgMar w:top="1845" w:right="797" w:bottom="1134" w:left="1134" w:header="540" w:footer="720" w:gutter="0"/>
-      <w:cols w:space="720"/>
+      <w:pgMar w:left="1134" w:right="797" w:header="540" w:top="1845" w:footer="0" w:bottom="1134" w:gutter="0"/>
+      <w:pgNumType w:fmt="decimal"/>
+      <w:formProt w:val="false"/>
+      <w:textDirection w:val="lrTb"/>
+      <w:docGrid w:type="default" w:linePitch="240" w:charSpace="4294961151"/>
     </w:sectPr>
   </w:body>
 </w:document>
 </file>
 
-<file path=word/endnotes.xml><?xml version="1.0" encoding="utf-8"?>
-<w:endnotes xmlns:wpc="http://schemas.microsoft.com/office/word/2010/wordprocessingCanvas" xmlns:cx="http://schemas.microsoft.com/office/drawing/2014/chartex" xmlns:cx1="http://schemas.microsoft.com/office/drawing/2015/9/8/chartex" xmlns:cx2="http://schemas.microsoft.com/office/drawing/2015/10/21/chartex" xmlns:cx3="http://schemas.microsoft.com/office/drawing/2016/5/9/chartex" xmlns:cx4="http://schemas.microsoft.com/office/drawing/2016/5/10/chartex" xmlns:cx5="http://schemas.microsoft.com/office/drawing/2016/5/11/chartex" xmlns:cx6="http://schemas.microsoft.com/office/drawing/2016/5/12/chartex" xmlns:cx7="http://schemas.microsoft.com/office/drawing/2016/5/13/chartex" xmlns:cx8="http://schemas.microsoft.com/office/drawing/2016/5/14/chartex" xmlns:mc="http://schemas.openxmlformats.org/markup-compatibility/2006" xmlns:aink="http://schemas.microsoft.com/office/drawing/2016/ink" xmlns:am3d="http://schemas.microsoft.com/office/drawing/2017/model3d" xmlns:o="urn:schemas-microsoft-com:office:office" xmlns:r="http://schemas.openxmlformats.org/officeDocument/2006/relationships" xmlns:m="http://schemas.openxmlformats.org/officeDocument/2006/math" xmlns:v="urn:schemas-microsoft-com:vml" xmlns:wp14="http://schemas.microsoft.com/office/word/2010/wordprocessingDrawing" xmlns:wp="http://schemas.openxmlformats.org/drawingml/2006/wordprocessingDrawing" xmlns:w10="urn:schemas-microsoft-com:office:word" xmlns:w="http://schemas.openxmlformats.org/wordprocessingml/2006/main" xmlns:w14="http://schemas.microsoft.com/office/word/2010/wordml" xmlns:w15="http://schemas.microsoft.com/office/word/2012/wordml" xmlns:w16cid="http://schemas.microsoft.com/office/word/2016/wordml/cid" xmlns:w16se="http://schemas.microsoft.com/office/word/2015/wordml/symex" xmlns:wpg="http://schemas.microsoft.com/office/word/2010/wordprocessingGroup" xmlns:wpi="http://schemas.microsoft.com/office/word/2010/wordprocessingInk" xmlns:wne="http://schemas.microsoft.com/office/word/2006/wordml" xmlns:wps="http://schemas.microsoft.com/office/word/2010/wordprocessingShape" mc:Ignorable="w14 w15 w16se w16cid wp14">
-  <w:endnote w:type="separator" w:id="-1">
-    <w:p>
-      <w:r>
-        <w:separator/>
-      </w:r>
-    </w:p>
-  </w:endnote>
-  <w:endnote w:type="continuationSeparator" w:id="0">
-    <w:p>
-      <w:r>
-        <w:continuationSeparator/>
-      </w:r>
-    </w:p>
-  </w:endnote>
-</w:endnotes>
-</file>
-
-<file path=word/footnotes.xml><?xml version="1.0" encoding="utf-8"?>
-<w:footnotes xmlns:wpc="http://schemas.microsoft.com/office/word/2010/wordprocessingCanvas" xmlns:cx="http://schemas.microsoft.com/office/drawing/2014/chartex" xmlns:cx1="http://schemas.microsoft.com/office/drawing/2015/9/8/chartex" xmlns:cx2="http://schemas.microsoft.com/office/drawing/2015/10/21/chartex" xmlns:cx3="http://schemas.microsoft.com/office/drawing/2016/5/9/chartex" xmlns:cx4="http://schemas.microsoft.com/office/drawing/2016/5/10/chartex" xmlns:cx5="http://schemas.microsoft.com/office/drawing/2016/5/11/chartex" xmlns:cx6="http://schemas.microsoft.com/office/drawing/2016/5/12/chartex" xmlns:cx7="http://schemas.microsoft.com/office/drawing/2016/5/13/chartex" xmlns:cx8="http://schemas.microsoft.com/office/drawing/2016/5/14/chartex" xmlns:mc="http://schemas.openxmlformats.org/markup-compatibility/2006" xmlns:aink="http://schemas.microsoft.com/office/drawing/2016/ink" xmlns:am3d="http://schemas.microsoft.com/office/drawing/2017/model3d" xmlns:o="urn:schemas-microsoft-com:office:office" xmlns:r="http://schemas.openxmlformats.org/officeDocument/2006/relationships" xmlns:m="http://schemas.openxmlformats.org/officeDocument/2006/math" xmlns:v="urn:schemas-microsoft-com:vml" xmlns:wp14="http://schemas.microsoft.com/office/word/2010/wordprocessingDrawing" xmlns:wp="http://schemas.openxmlformats.org/drawingml/2006/wordprocessingDrawing" xmlns:w10="urn:schemas-microsoft-com:office:word" xmlns:w="http://schemas.openxmlformats.org/wordprocessingml/2006/main" xmlns:w14="http://schemas.microsoft.com/office/word/2010/wordml" xmlns:w15="http://schemas.microsoft.com/office/word/2012/wordml" xmlns:w16cid="http://schemas.microsoft.com/office/word/2016/wordml/cid" xmlns:w16se="http://schemas.microsoft.com/office/word/2015/wordml/symex" xmlns:wpg="http://schemas.microsoft.com/office/word/2010/wordprocessingGroup" xmlns:wpi="http://schemas.microsoft.com/office/word/2010/wordprocessingInk" xmlns:wne="http://schemas.microsoft.com/office/word/2006/wordml" xmlns:wps="http://schemas.microsoft.com/office/word/2010/wordprocessingShape" mc:Ignorable="w14 w15 w16se w16cid wp14">
-  <w:footnote w:type="separator" w:id="-1">
-    <w:p>
-      <w:r>
-        <w:rPr>
-          <w:color w:val="000000"/>
-        </w:rPr>
-        <w:separator/>
-      </w:r>
-    </w:p>
-  </w:footnote>
-  <w:footnote w:type="continuationSeparator" w:id="0">
-    <w:p>
-      <w:r>
-        <w:continuationSeparator/>
-      </w:r>
-    </w:p>
-  </w:footnote>
-</w:footnotes>
-</file>
-
 <file path=word/header1.xml><?xml version="1.0" encoding="utf-8"?>
-<w:hdr xmlns:wpc="http://schemas.microsoft.com/office/word/2010/wordprocessingCanvas" xmlns:cx="http://schemas.microsoft.com/office/drawing/2014/chartex" xmlns:cx1="http://schemas.microsoft.com/office/drawing/2015/9/8/chartex" xmlns:cx2="http://schemas.microsoft.com/office/drawing/2015/10/21/chartex" xmlns:cx3="http://schemas.microsoft.com/office/drawing/2016/5/9/chartex" xmlns:cx4="http://schemas.microsoft.com/office/drawing/2016/5/10/chartex" xmlns:cx5="http://schemas.microsoft.com/office/drawing/2016/5/11/chartex" xmlns:cx6="http://schemas.microsoft.com/office/drawing/2016/5/12/chartex" xmlns:cx7="http://schemas.microsoft.com/office/drawing/2016/5/13/chartex" xmlns:cx8="http://schemas.microsoft.com/office/drawing/2016/5/14/chartex" xmlns:mc="http://schemas.openxmlformats.org/markup-compatibility/2006" xmlns:aink="http://schemas.microsoft.com/office/drawing/2016/ink" xmlns:am3d="http://schemas.microsoft.com/office/drawing/2017/model3d" xmlns:o="urn:schemas-microsoft-com:office:office" xmlns:r="http://schemas.openxmlformats.org/officeDocument/2006/relationships" xmlns:m="http://schemas.openxmlformats.org/officeDocument/2006/math" xmlns:v="urn:schemas-microsoft-com:vml" xmlns:wp14="http://schemas.microsoft.com/office/word/2010/wordprocessingDrawing" xmlns:wp="http://schemas.openxmlformats.org/drawingml/2006/wordprocessingDrawing" xmlns:w10="urn:schemas-microsoft-com:office:word" xmlns:w="http://schemas.openxmlformats.org/wordprocessingml/2006/main" xmlns:w14="http://schemas.microsoft.com/office/word/2010/wordml" xmlns:w15="http://schemas.microsoft.com/office/word/2012/wordml" xmlns:w16cid="http://schemas.microsoft.com/office/word/2016/wordml/cid" xmlns:w16se="http://schemas.microsoft.com/office/word/2015/wordml/symex" xmlns:wpg="http://schemas.microsoft.com/office/word/2010/wordprocessingGroup" xmlns:wpi="http://schemas.microsoft.com/office/word/2010/wordprocessingInk" xmlns:wne="http://schemas.microsoft.com/office/word/2006/wordml" xmlns:wps="http://schemas.microsoft.com/office/word/2010/wordprocessingShape" mc:Ignorable="w14 w15 w16se w16cid wp14">
+<w:hdr xmlns:o="urn:schemas-microsoft-com:office:office" xmlns:r="http://schemas.openxmlformats.org/officeDocument/2006/relationships" xmlns:v="urn:schemas-microsoft-com:vml" xmlns:w="http://schemas.openxmlformats.org/wordprocessingml/2006/main" xmlns:w10="urn:schemas-microsoft-com:office:word" xmlns:wp="http://schemas.openxmlformats.org/drawingml/2006/wordprocessingDrawing" xmlns:wps="http://schemas.microsoft.com/office/word/2010/wordprocessingShape" xmlns:wpg="http://schemas.microsoft.com/office/word/2010/wordprocessingGroup" xmlns:mc="http://schemas.openxmlformats.org/markup-compatibility/2006" xmlns:wp14="http://schemas.microsoft.com/office/word/2010/wordprocessingDrawing" xmlns:w14="http://schemas.microsoft.com/office/word/2010/wordml" mc:Ignorable="w14 wp14">
   <w:p>
     <w:pPr>
       <w:pStyle w:val="Standard"/>
       <w:rPr>
         <w:rFonts w:ascii="Arial Narrow" w:hAnsi="Arial Narrow"/>
         <w:b/>
+        <w:b/>
         <w:bCs/>
+        <w:i/>
         <w:i/>
         <w:iCs/>
       </w:rPr>
     </w:pPr>
     <w:r>
-      <w:rPr>
-        <w:rFonts w:ascii="Arial Narrow" w:hAnsi="Arial Narrow"/>
-        <w:b/>
-        <w:bCs/>
-        <w:i/>
-        <w:iCs/>
-        <w:noProof/>
-      </w:rPr>
       <w:drawing>
-        <wp:anchor distT="0" distB="0" distL="114300" distR="114300" simplePos="0" relativeHeight="251659264" behindDoc="0" locked="0" layoutInCell="1" allowOverlap="1">
+        <wp:anchor behindDoc="1" distT="0" distB="0" distL="114300" distR="114300" simplePos="0" locked="0" layoutInCell="1" allowOverlap="1" relativeHeight="2">
           <wp:simplePos x="0" y="0"/>
           <wp:positionH relativeFrom="column">
-            <wp:posOffset>5264640</wp:posOffset>
+            <wp:posOffset>5264785</wp:posOffset>
           </wp:positionH>
           <wp:positionV relativeFrom="paragraph">
-            <wp:posOffset>-151920</wp:posOffset>
+            <wp:posOffset>-151765</wp:posOffset>
           </wp:positionV>
-          <wp:extent cx="1076040" cy="594720"/>
+          <wp:extent cx="1076325" cy="594995"/>
           <wp:effectExtent l="0" t="0" r="0" b="0"/>
           <wp:wrapNone/>
-          <wp:docPr id="1" name="Forma1"/>
-          <wp:cNvGraphicFramePr/>
+          <wp:docPr id="1" name="Forma1" descr=""/>
+          <wp:cNvGraphicFramePr>
+            <a:graphicFrameLocks xmlns:a="http://schemas.openxmlformats.org/drawingml/2006/main" noChangeAspect="1"/>
+          </wp:cNvGraphicFramePr>
           <a:graphic xmlns:a="http://schemas.openxmlformats.org/drawingml/2006/main">
             <a:graphicData uri="http://schemas.openxmlformats.org/drawingml/2006/picture">
               <pic:pic xmlns:pic="http://schemas.openxmlformats.org/drawingml/2006/picture">
                 <pic:nvPicPr>
-                  <pic:cNvPr id="0" name=""/>
-                  <pic:cNvPicPr/>
+                  <pic:cNvPr id="1" name="Forma1" descr=""/>
+                  <pic:cNvPicPr>
+                    <a:picLocks noChangeAspect="1" noChangeArrowheads="1"/>
+                  </pic:cNvPicPr>
                 </pic:nvPicPr>
                 <pic:blipFill>
-                  <a:blip r:embed="rId1">
-                    <a:lum/>
-                    <a:alphaModFix/>
-                  </a:blip>
-                  <a:srcRect/>
+                  <a:blip r:embed="rId1"/>
                   <a:stretch>
                     <a:fillRect/>
                   </a:stretch>
                 </pic:blipFill>
-                <pic:spPr>
+                <pic:spPr bwMode="auto">
                   <a:xfrm>
                     <a:off x="0" y="0"/>
-                    <a:ext cx="1076040" cy="594720"/>
+                    <a:ext cx="1076325" cy="594995"/>
                   </a:xfrm>
                   <a:prstGeom prst="rect">
                     <a:avLst/>
                   </a:prstGeom>
-                  <a:noFill/>
-                  <a:ln>
-                    <a:noFill/>
-                  </a:ln>
                 </pic:spPr>
               </pic:pic>
             </a:graphicData>
@@ -550,7 +641,17 @@
         <w:i/>
         <w:iCs/>
       </w:rPr>
-      <w:t>Ingeniería Web y Computación en la Nube</w:t>
+      <w:t>I</w:t>
+    </w:r>
+    <w:r>
+      <w:rPr>
+        <w:rFonts w:ascii="Arial Narrow" w:hAnsi="Arial Narrow"/>
+        <w:b/>
+        <w:bCs/>
+        <w:i/>
+        <w:iCs/>
+      </w:rPr>
+      <w:t>ngeniería Web y Computación en la Nube</w:t>
     </w:r>
   </w:p>
   <w:p>
@@ -559,7 +660,9 @@
       <w:rPr>
         <w:rFonts w:ascii="Arial Narrow" w:hAnsi="Arial Narrow"/>
         <w:b/>
+        <w:b/>
         <w:bCs/>
+        <w:i/>
         <w:i/>
         <w:iCs/>
       </w:rPr>
@@ -581,7 +684,9 @@
       <w:rPr>
         <w:rFonts w:ascii="Arial Narrow" w:hAnsi="Arial Narrow"/>
         <w:b/>
+        <w:b/>
         <w:bCs/>
+        <w:i/>
         <w:i/>
         <w:iCs/>
       </w:rPr>
@@ -601,12 +706,9 @@
 </file>
 
 <file path=word/numbering.xml><?xml version="1.0" encoding="utf-8"?>
-<w:numbering xmlns:wpc="http://schemas.microsoft.com/office/word/2010/wordprocessingCanvas" xmlns:cx="http://schemas.microsoft.com/office/drawing/2014/chartex" xmlns:cx1="http://schemas.microsoft.com/office/drawing/2015/9/8/chartex" xmlns:cx2="http://schemas.microsoft.com/office/drawing/2015/10/21/chartex" xmlns:cx3="http://schemas.microsoft.com/office/drawing/2016/5/9/chartex" xmlns:cx4="http://schemas.microsoft.com/office/drawing/2016/5/10/chartex" xmlns:cx5="http://schemas.microsoft.com/office/drawing/2016/5/11/chartex" xmlns:cx6="http://schemas.microsoft.com/office/drawing/2016/5/12/chartex" xmlns:cx7="http://schemas.microsoft.com/office/drawing/2016/5/13/chartex" xmlns:cx8="http://schemas.microsoft.com/office/drawing/2016/5/14/chartex" xmlns:mc="http://schemas.openxmlformats.org/markup-compatibility/2006" xmlns:aink="http://schemas.microsoft.com/office/drawing/2016/ink" xmlns:am3d="http://schemas.microsoft.com/office/drawing/2017/model3d" xmlns:o="urn:schemas-microsoft-com:office:office" xmlns:r="http://schemas.openxmlformats.org/officeDocument/2006/relationships" xmlns:m="http://schemas.openxmlformats.org/officeDocument/2006/math" xmlns:v="urn:schemas-microsoft-com:vml" xmlns:wp14="http://schemas.microsoft.com/office/word/2010/wordprocessingDrawing" xmlns:wp="http://schemas.openxmlformats.org/drawingml/2006/wordprocessingDrawing" xmlns:w10="urn:schemas-microsoft-com:office:word" xmlns:w="http://schemas.openxmlformats.org/wordprocessingml/2006/main" xmlns:w14="http://schemas.microsoft.com/office/word/2010/wordml" xmlns:w15="http://schemas.microsoft.com/office/word/2012/wordml" xmlns:w16cid="http://schemas.microsoft.com/office/word/2016/wordml/cid" xmlns:w16se="http://schemas.microsoft.com/office/word/2015/wordml/symex" xmlns:wpg="http://schemas.microsoft.com/office/word/2010/wordprocessingGroup" xmlns:wpi="http://schemas.microsoft.com/office/word/2010/wordprocessingInk" xmlns:wne="http://schemas.microsoft.com/office/word/2006/wordml" xmlns:wps="http://schemas.microsoft.com/office/word/2010/wordprocessingShape" mc:Ignorable="w14 w15 w16se w16cid wp14">
-  <w:abstractNum w:abstractNumId="0" w15:restartNumberingAfterBreak="0">
-    <w:nsid w:val="76B851BA"/>
-    <w:multiLevelType w:val="hybridMultilevel"/>
-    <w:tmpl w:val="B7CA7186"/>
-    <w:lvl w:ilvl="0" w:tplc="0C0A000F">
+<w:numbering xmlns:w="http://schemas.openxmlformats.org/wordprocessingml/2006/main" xmlns:o="urn:schemas-microsoft-com:office:office" xmlns:r="http://schemas.openxmlformats.org/officeDocument/2006/relationships" xmlns:v="urn:schemas-microsoft-com:vml">
+  <w:abstractNum w:abstractNumId="1">
+    <w:lvl w:ilvl="0">
       <w:start w:val="1"/>
       <w:numFmt w:val="decimal"/>
       <w:lvlText w:val="%1."/>
@@ -614,11 +716,8 @@
       <w:pPr>
         <w:ind w:left="720" w:hanging="360"/>
       </w:pPr>
-      <w:rPr>
-        <w:rFonts w:hint="default"/>
-      </w:rPr>
     </w:lvl>
-    <w:lvl w:ilvl="1" w:tplc="0C0A0019" w:tentative="1">
+    <w:lvl w:ilvl="1">
       <w:start w:val="1"/>
       <w:numFmt w:val="lowerLetter"/>
       <w:lvlText w:val="%2."/>
@@ -627,7 +726,7 @@
         <w:ind w:left="1440" w:hanging="360"/>
       </w:pPr>
     </w:lvl>
-    <w:lvl w:ilvl="2" w:tplc="0C0A001B" w:tentative="1">
+    <w:lvl w:ilvl="2">
       <w:start w:val="1"/>
       <w:numFmt w:val="lowerRoman"/>
       <w:lvlText w:val="%3."/>
@@ -636,7 +735,7 @@
         <w:ind w:left="2160" w:hanging="180"/>
       </w:pPr>
     </w:lvl>
-    <w:lvl w:ilvl="3" w:tplc="0C0A000F" w:tentative="1">
+    <w:lvl w:ilvl="3">
       <w:start w:val="1"/>
       <w:numFmt w:val="decimal"/>
       <w:lvlText w:val="%4."/>
@@ -645,7 +744,7 @@
         <w:ind w:left="2880" w:hanging="360"/>
       </w:pPr>
     </w:lvl>
-    <w:lvl w:ilvl="4" w:tplc="0C0A0019" w:tentative="1">
+    <w:lvl w:ilvl="4">
       <w:start w:val="1"/>
       <w:numFmt w:val="lowerLetter"/>
       <w:lvlText w:val="%5."/>
@@ -654,7 +753,7 @@
         <w:ind w:left="3600" w:hanging="360"/>
       </w:pPr>
     </w:lvl>
-    <w:lvl w:ilvl="5" w:tplc="0C0A001B" w:tentative="1">
+    <w:lvl w:ilvl="5">
       <w:start w:val="1"/>
       <w:numFmt w:val="lowerRoman"/>
       <w:lvlText w:val="%6."/>
@@ -663,7 +762,7 @@
         <w:ind w:left="4320" w:hanging="180"/>
       </w:pPr>
     </w:lvl>
-    <w:lvl w:ilvl="6" w:tplc="0C0A000F" w:tentative="1">
+    <w:lvl w:ilvl="6">
       <w:start w:val="1"/>
       <w:numFmt w:val="decimal"/>
       <w:lvlText w:val="%7."/>
@@ -672,7 +771,7 @@
         <w:ind w:left="5040" w:hanging="360"/>
       </w:pPr>
     </w:lvl>
-    <w:lvl w:ilvl="7" w:tplc="0C0A0019" w:tentative="1">
+    <w:lvl w:ilvl="7">
       <w:start w:val="1"/>
       <w:numFmt w:val="lowerLetter"/>
       <w:lvlText w:val="%8."/>
@@ -681,7 +780,7 @@
         <w:ind w:left="5760" w:hanging="360"/>
       </w:pPr>
     </w:lvl>
-    <w:lvl w:ilvl="8" w:tplc="0C0A001B" w:tentative="1">
+    <w:lvl w:ilvl="8">
       <w:start w:val="1"/>
       <w:numFmt w:val="lowerRoman"/>
       <w:lvlText w:val="%9."/>
@@ -691,43 +790,160 @@
       </w:pPr>
     </w:lvl>
   </w:abstractNum>
+  <w:abstractNum w:abstractNumId="2">
+    <w:lvl w:ilvl="0">
+      <w:start w:val="1"/>
+      <w:numFmt w:val="none"/>
+      <w:suff w:val="nothing"/>
+      <w:lvlText w:val=""/>
+      <w:lvlJc w:val="left"/>
+      <w:pPr>
+        <w:tabs>
+          <w:tab w:val="num" w:pos="432"/>
+        </w:tabs>
+        <w:ind w:left="432" w:hanging="432"/>
+      </w:pPr>
+    </w:lvl>
+    <w:lvl w:ilvl="1">
+      <w:start w:val="1"/>
+      <w:numFmt w:val="none"/>
+      <w:suff w:val="nothing"/>
+      <w:lvlText w:val=""/>
+      <w:lvlJc w:val="left"/>
+      <w:pPr>
+        <w:tabs>
+          <w:tab w:val="num" w:pos="576"/>
+        </w:tabs>
+        <w:ind w:left="576" w:hanging="576"/>
+      </w:pPr>
+    </w:lvl>
+    <w:lvl w:ilvl="2">
+      <w:start w:val="1"/>
+      <w:numFmt w:val="none"/>
+      <w:suff w:val="nothing"/>
+      <w:lvlText w:val=""/>
+      <w:lvlJc w:val="left"/>
+      <w:pPr>
+        <w:tabs>
+          <w:tab w:val="num" w:pos="720"/>
+        </w:tabs>
+        <w:ind w:left="720" w:hanging="720"/>
+      </w:pPr>
+    </w:lvl>
+    <w:lvl w:ilvl="3">
+      <w:start w:val="1"/>
+      <w:numFmt w:val="none"/>
+      <w:suff w:val="nothing"/>
+      <w:lvlText w:val=""/>
+      <w:lvlJc w:val="left"/>
+      <w:pPr>
+        <w:tabs>
+          <w:tab w:val="num" w:pos="864"/>
+        </w:tabs>
+        <w:ind w:left="864" w:hanging="864"/>
+      </w:pPr>
+    </w:lvl>
+    <w:lvl w:ilvl="4">
+      <w:start w:val="1"/>
+      <w:numFmt w:val="none"/>
+      <w:suff w:val="nothing"/>
+      <w:lvlText w:val=""/>
+      <w:lvlJc w:val="left"/>
+      <w:pPr>
+        <w:tabs>
+          <w:tab w:val="num" w:pos="1008"/>
+        </w:tabs>
+        <w:ind w:left="1008" w:hanging="1008"/>
+      </w:pPr>
+    </w:lvl>
+    <w:lvl w:ilvl="5">
+      <w:start w:val="1"/>
+      <w:numFmt w:val="none"/>
+      <w:suff w:val="nothing"/>
+      <w:lvlText w:val=""/>
+      <w:lvlJc w:val="left"/>
+      <w:pPr>
+        <w:tabs>
+          <w:tab w:val="num" w:pos="1152"/>
+        </w:tabs>
+        <w:ind w:left="1152" w:hanging="1152"/>
+      </w:pPr>
+    </w:lvl>
+    <w:lvl w:ilvl="6">
+      <w:start w:val="1"/>
+      <w:numFmt w:val="none"/>
+      <w:suff w:val="nothing"/>
+      <w:lvlText w:val=""/>
+      <w:lvlJc w:val="left"/>
+      <w:pPr>
+        <w:tabs>
+          <w:tab w:val="num" w:pos="1296"/>
+        </w:tabs>
+        <w:ind w:left="1296" w:hanging="1296"/>
+      </w:pPr>
+    </w:lvl>
+    <w:lvl w:ilvl="7">
+      <w:start w:val="1"/>
+      <w:numFmt w:val="none"/>
+      <w:suff w:val="nothing"/>
+      <w:lvlText w:val=""/>
+      <w:lvlJc w:val="left"/>
+      <w:pPr>
+        <w:tabs>
+          <w:tab w:val="num" w:pos="1440"/>
+        </w:tabs>
+        <w:ind w:left="1440" w:hanging="1440"/>
+      </w:pPr>
+    </w:lvl>
+    <w:lvl w:ilvl="8">
+      <w:start w:val="1"/>
+      <w:numFmt w:val="none"/>
+      <w:suff w:val="nothing"/>
+      <w:lvlText w:val=""/>
+      <w:lvlJc w:val="left"/>
+      <w:pPr>
+        <w:tabs>
+          <w:tab w:val="num" w:pos="1584"/>
+        </w:tabs>
+        <w:ind w:left="1584" w:hanging="1584"/>
+      </w:pPr>
+    </w:lvl>
+  </w:abstractNum>
   <w:num w:numId="1">
-    <w:abstractNumId w:val="0"/>
+    <w:abstractNumId w:val="1"/>
+  </w:num>
+  <w:num w:numId="2">
+    <w:abstractNumId w:val="2"/>
   </w:num>
 </w:numbering>
 </file>
 
 <file path=word/styles.xml><?xml version="1.0" encoding="utf-8"?>
-<w:styles xmlns:mc="http://schemas.openxmlformats.org/markup-compatibility/2006" xmlns:r="http://schemas.openxmlformats.org/officeDocument/2006/relationships" xmlns:w="http://schemas.openxmlformats.org/wordprocessingml/2006/main" xmlns:w14="http://schemas.microsoft.com/office/word/2010/wordml" xmlns:w15="http://schemas.microsoft.com/office/word/2012/wordml" xmlns:w16cid="http://schemas.microsoft.com/office/word/2016/wordml/cid" xmlns:w16se="http://schemas.microsoft.com/office/word/2015/wordml/symex" mc:Ignorable="w14 w15 w16se w16cid">
+<w:styles xmlns:w="http://schemas.openxmlformats.org/wordprocessingml/2006/main" xmlns:w14="http://schemas.microsoft.com/office/word/2010/wordml" xmlns:mc="http://schemas.openxmlformats.org/markup-compatibility/2006" mc:Ignorable="w14">
   <w:docDefaults>
     <w:rPrDefault>
       <w:rPr>
-        <w:rFonts w:ascii="Liberation Serif" w:eastAsia="Noto Sans CJK SC Regular" w:hAnsi="Liberation Serif" w:cs="FreeSans"/>
-        <w:kern w:val="3"/>
+        <w:rFonts w:ascii="Liberation Serif" w:hAnsi="Liberation Serif" w:eastAsia="Noto Sans CJK SC Regular" w:cs="FreeSans"/>
         <w:sz w:val="24"/>
         <w:szCs w:val="24"/>
         <w:lang w:val="es-ES" w:eastAsia="zh-CN" w:bidi="hi-IN"/>
       </w:rPr>
     </w:rPrDefault>
     <w:pPrDefault>
-      <w:pPr>
-        <w:suppressAutoHyphens/>
-        <w:autoSpaceDN w:val="0"/>
-        <w:textAlignment w:val="baseline"/>
-      </w:pPr>
+      <w:pPr/>
     </w:pPrDefault>
   </w:docDefaults>
   <w:latentStyles w:defLockedState="0" w:defUIPriority="99" w:defSemiHidden="0" w:defUnhideWhenUsed="0" w:defQFormat="0" w:count="375">
     <w:lsdException w:name="Normal" w:uiPriority="0" w:qFormat="1"/>
     <w:lsdException w:name="heading 1" w:uiPriority="9" w:qFormat="1"/>
-    <w:lsdException w:name="heading 2" w:semiHidden="1" w:uiPriority="9" w:unhideWhenUsed="1" w:qFormat="1"/>
-    <w:lsdException w:name="heading 3" w:semiHidden="1" w:uiPriority="9" w:unhideWhenUsed="1" w:qFormat="1"/>
-    <w:lsdException w:name="heading 4" w:semiHidden="1" w:uiPriority="9" w:unhideWhenUsed="1" w:qFormat="1"/>
-    <w:lsdException w:name="heading 5" w:semiHidden="1" w:uiPriority="9" w:unhideWhenUsed="1" w:qFormat="1"/>
-    <w:lsdException w:name="heading 6" w:semiHidden="1" w:uiPriority="9" w:unhideWhenUsed="1" w:qFormat="1"/>
-    <w:lsdException w:name="heading 7" w:semiHidden="1" w:uiPriority="9" w:unhideWhenUsed="1" w:qFormat="1"/>
-    <w:lsdException w:name="heading 8" w:semiHidden="1" w:uiPriority="9" w:unhideWhenUsed="1" w:qFormat="1"/>
-    <w:lsdException w:name="heading 9" w:semiHidden="1" w:uiPriority="9" w:unhideWhenUsed="1" w:qFormat="1"/>
+    <w:lsdException w:name="heading 2" w:uiPriority="9" w:semiHidden="1" w:unhideWhenUsed="1" w:qFormat="1"/>
+    <w:lsdException w:name="heading 3" w:uiPriority="9" w:semiHidden="1" w:unhideWhenUsed="1" w:qFormat="1"/>
+    <w:lsdException w:name="heading 4" w:uiPriority="9" w:semiHidden="1" w:unhideWhenUsed="1" w:qFormat="1"/>
+    <w:lsdException w:name="heading 5" w:uiPriority="9" w:semiHidden="1" w:unhideWhenUsed="1" w:qFormat="1"/>
+    <w:lsdException w:name="heading 6" w:uiPriority="9" w:semiHidden="1" w:unhideWhenUsed="1" w:qFormat="1"/>
+    <w:lsdException w:name="heading 7" w:uiPriority="9" w:semiHidden="1" w:unhideWhenUsed="1" w:qFormat="1"/>
+    <w:lsdException w:name="heading 8" w:uiPriority="9" w:semiHidden="1" w:unhideWhenUsed="1" w:qFormat="1"/>
+    <w:lsdException w:name="heading 9" w:uiPriority="9" w:semiHidden="1" w:unhideWhenUsed="1" w:qFormat="1"/>
     <w:lsdException w:name="index 1" w:semiHidden="1" w:unhideWhenUsed="1"/>
     <w:lsdException w:name="index 2" w:semiHidden="1" w:unhideWhenUsed="1"/>
     <w:lsdException w:name="index 3" w:semiHidden="1" w:unhideWhenUsed="1"/>
@@ -737,22 +953,22 @@
     <w:lsdException w:name="index 7" w:semiHidden="1" w:unhideWhenUsed="1"/>
     <w:lsdException w:name="index 8" w:semiHidden="1" w:unhideWhenUsed="1"/>
     <w:lsdException w:name="index 9" w:semiHidden="1" w:unhideWhenUsed="1"/>
-    <w:lsdException w:name="toc 1" w:semiHidden="1" w:uiPriority="39" w:unhideWhenUsed="1"/>
-    <w:lsdException w:name="toc 2" w:semiHidden="1" w:uiPriority="39" w:unhideWhenUsed="1"/>
-    <w:lsdException w:name="toc 3" w:semiHidden="1" w:uiPriority="39" w:unhideWhenUsed="1"/>
-    <w:lsdException w:name="toc 4" w:semiHidden="1" w:uiPriority="39" w:unhideWhenUsed="1"/>
-    <w:lsdException w:name="toc 5" w:semiHidden="1" w:uiPriority="39" w:unhideWhenUsed="1"/>
-    <w:lsdException w:name="toc 6" w:semiHidden="1" w:uiPriority="39" w:unhideWhenUsed="1"/>
-    <w:lsdException w:name="toc 7" w:semiHidden="1" w:uiPriority="39" w:unhideWhenUsed="1"/>
-    <w:lsdException w:name="toc 8" w:semiHidden="1" w:uiPriority="39" w:unhideWhenUsed="1"/>
-    <w:lsdException w:name="toc 9" w:semiHidden="1" w:uiPriority="39" w:unhideWhenUsed="1"/>
+    <w:lsdException w:name="toc 1" w:uiPriority="39" w:semiHidden="1" w:unhideWhenUsed="1"/>
+    <w:lsdException w:name="toc 2" w:uiPriority="39" w:semiHidden="1" w:unhideWhenUsed="1"/>
+    <w:lsdException w:name="toc 3" w:uiPriority="39" w:semiHidden="1" w:unhideWhenUsed="1"/>
+    <w:lsdException w:name="toc 4" w:uiPriority="39" w:semiHidden="1" w:unhideWhenUsed="1"/>
+    <w:lsdException w:name="toc 5" w:uiPriority="39" w:semiHidden="1" w:unhideWhenUsed="1"/>
+    <w:lsdException w:name="toc 6" w:uiPriority="39" w:semiHidden="1" w:unhideWhenUsed="1"/>
+    <w:lsdException w:name="toc 7" w:uiPriority="39" w:semiHidden="1" w:unhideWhenUsed="1"/>
+    <w:lsdException w:name="toc 8" w:uiPriority="39" w:semiHidden="1" w:unhideWhenUsed="1"/>
+    <w:lsdException w:name="toc 9" w:uiPriority="39" w:semiHidden="1" w:unhideWhenUsed="1"/>
     <w:lsdException w:name="Normal Indent" w:semiHidden="1" w:unhideWhenUsed="1"/>
     <w:lsdException w:name="footnote text" w:semiHidden="1" w:unhideWhenUsed="1"/>
     <w:lsdException w:name="annotation text" w:semiHidden="1" w:unhideWhenUsed="1"/>
     <w:lsdException w:name="header" w:semiHidden="1" w:unhideWhenUsed="1"/>
     <w:lsdException w:name="footer" w:semiHidden="1" w:unhideWhenUsed="1"/>
     <w:lsdException w:name="index heading" w:semiHidden="1" w:unhideWhenUsed="1"/>
-    <w:lsdException w:name="caption" w:semiHidden="1" w:uiPriority="35" w:unhideWhenUsed="1" w:qFormat="1"/>
+    <w:lsdException w:name="caption" w:uiPriority="35" w:semiHidden="1" w:unhideWhenUsed="1" w:qFormat="1"/>
     <w:lsdException w:name="table of figures" w:semiHidden="1" w:unhideWhenUsed="1"/>
     <w:lsdException w:name="envelope address" w:semiHidden="1" w:unhideWhenUsed="1"/>
     <w:lsdException w:name="envelope return" w:semiHidden="1" w:unhideWhenUsed="1"/>
@@ -783,7 +999,7 @@
     <w:lsdException w:name="Title" w:uiPriority="10" w:qFormat="1"/>
     <w:lsdException w:name="Closing" w:semiHidden="1" w:unhideWhenUsed="1"/>
     <w:lsdException w:name="Signature" w:semiHidden="1" w:unhideWhenUsed="1"/>
-    <w:lsdException w:name="Default Paragraph Font" w:semiHidden="1" w:uiPriority="1" w:unhideWhenUsed="1"/>
+    <w:lsdException w:name="Default Paragraph Font" w:uiPriority="1" w:semiHidden="1" w:unhideWhenUsed="1"/>
     <w:lsdException w:name="Body Text" w:semiHidden="1" w:unhideWhenUsed="1"/>
     <w:lsdException w:name="Body Text Indent" w:semiHidden="1" w:unhideWhenUsed="1"/>
     <w:lsdException w:name="List Continue" w:semiHidden="1" w:unhideWhenUsed="1"/>
@@ -983,8 +1199,8 @@
     <w:lsdException w:name="Subtle Reference" w:uiPriority="31" w:qFormat="1"/>
     <w:lsdException w:name="Intense Reference" w:uiPriority="32" w:qFormat="1"/>
     <w:lsdException w:name="Book Title" w:uiPriority="33" w:qFormat="1"/>
-    <w:lsdException w:name="Bibliography" w:semiHidden="1" w:uiPriority="37" w:unhideWhenUsed="1"/>
-    <w:lsdException w:name="TOC Heading" w:semiHidden="1" w:uiPriority="39" w:unhideWhenUsed="1" w:qFormat="1"/>
+    <w:lsdException w:name="Bibliography" w:uiPriority="37" w:semiHidden="1" w:unhideWhenUsed="1"/>
+    <w:lsdException w:name="TOC Heading" w:uiPriority="39" w:semiHidden="1" w:unhideWhenUsed="1" w:qFormat="1"/>
     <w:lsdException w:name="Plain Table 1" w:uiPriority="41"/>
     <w:lsdException w:name="Plain Table 2" w:uiPriority="42"/>
     <w:lsdException w:name="Plain Table 3" w:uiPriority="43"/>
@@ -1094,15 +1310,142 @@
     <w:lsdException w:name="Hashtag" w:semiHidden="1" w:unhideWhenUsed="1"/>
     <w:lsdException w:name="Unresolved Mention" w:semiHidden="1" w:unhideWhenUsed="1"/>
   </w:latentStyles>
-  <w:style w:type="paragraph" w:default="1" w:styleId="Normal">
+  <w:style w:type="paragraph" w:styleId="Normal" w:default="1">
     <w:name w:val="Normal"/>
     <w:qFormat/>
+    <w:pPr>
+      <w:widowControl/>
+      <w:suppressAutoHyphens w:val="true"/>
+      <w:bidi w:val="0"/>
+      <w:jc w:val="left"/>
+      <w:textAlignment w:val="baseline"/>
+    </w:pPr>
+    <w:rPr>
+      <w:rFonts w:ascii="Liberation Serif" w:hAnsi="Liberation Serif" w:eastAsia="Noto Sans CJK SC Regular" w:cs="FreeSans"/>
+      <w:color w:val="auto"/>
+      <w:sz w:val="24"/>
+      <w:szCs w:val="24"/>
+      <w:lang w:val="es-ES" w:eastAsia="zh-CN" w:bidi="hi-IN"/>
+    </w:rPr>
   </w:style>
-  <w:style w:type="character" w:default="1" w:styleId="Fuentedeprrafopredeter">
+  <w:style w:type="character" w:styleId="DefaultParagraphFont" w:default="1">
     <w:name w:val="Default Paragraph Font"/>
     <w:uiPriority w:val="1"/>
     <w:semiHidden/>
     <w:unhideWhenUsed/>
+    <w:qFormat/>
+    <w:rPr/>
+  </w:style>
+  <w:style w:type="paragraph" w:styleId="Encabezado" w:customStyle="1">
+    <w:name w:val="Encabezado"/>
+    <w:basedOn w:val="Standard"/>
+    <w:next w:val="Cuerpodetexto"/>
+    <w:qFormat/>
+    <w:pPr>
+      <w:keepNext/>
+      <w:spacing w:before="240" w:after="120"/>
+    </w:pPr>
+    <w:rPr>
+      <w:rFonts w:ascii="Liberation Sans" w:hAnsi="Liberation Sans"/>
+      <w:sz w:val="28"/>
+      <w:szCs w:val="28"/>
+    </w:rPr>
+  </w:style>
+  <w:style w:type="paragraph" w:styleId="Cuerpodetexto">
+    <w:name w:val="Body Text"/>
+    <w:basedOn w:val="Normal"/>
+    <w:pPr>
+      <w:spacing w:lineRule="auto" w:line="288" w:before="0" w:after="140"/>
+    </w:pPr>
+    <w:rPr/>
+  </w:style>
+  <w:style w:type="paragraph" w:styleId="Lista">
+    <w:name w:val="List"/>
+    <w:basedOn w:val="Textbody"/>
+    <w:pPr/>
+    <w:rPr/>
+  </w:style>
+  <w:style w:type="paragraph" w:styleId="Leyenda">
+    <w:name w:val="Caption"/>
+    <w:basedOn w:val="Normal"/>
+    <w:qFormat/>
+    <w:pPr>
+      <w:suppressLineNumbers/>
+      <w:spacing w:before="120" w:after="120"/>
+    </w:pPr>
+    <w:rPr>
+      <w:rFonts w:cs="FreeSans"/>
+      <w:i/>
+      <w:iCs/>
+      <w:sz w:val="24"/>
+      <w:szCs w:val="24"/>
+    </w:rPr>
+  </w:style>
+  <w:style w:type="paragraph" w:styleId="Ndice" w:customStyle="1">
+    <w:name w:val="Índice"/>
+    <w:basedOn w:val="Standard"/>
+    <w:qFormat/>
+    <w:pPr>
+      <w:suppressLineNumbers/>
+    </w:pPr>
+    <w:rPr/>
+  </w:style>
+  <w:style w:type="paragraph" w:styleId="Standard" w:customStyle="1">
+    <w:name w:val="Standard"/>
+    <w:qFormat/>
+    <w:pPr>
+      <w:widowControl/>
+      <w:bidi w:val="0"/>
+      <w:jc w:val="left"/>
+    </w:pPr>
+    <w:rPr>
+      <w:rFonts w:ascii="Liberation Serif" w:hAnsi="Liberation Serif" w:eastAsia="Noto Sans CJK SC Regular" w:cs="FreeSans"/>
+      <w:color w:val="auto"/>
+      <w:sz w:val="24"/>
+      <w:szCs w:val="24"/>
+      <w:lang w:val="es-ES" w:eastAsia="zh-CN" w:bidi="hi-IN"/>
+    </w:rPr>
+  </w:style>
+  <w:style w:type="paragraph" w:styleId="Textbody" w:customStyle="1">
+    <w:name w:val="Text body"/>
+    <w:basedOn w:val="Standard"/>
+    <w:qFormat/>
+    <w:pPr>
+      <w:spacing w:lineRule="auto" w:line="288" w:before="0" w:after="140"/>
+    </w:pPr>
+    <w:rPr/>
+  </w:style>
+  <w:style w:type="paragraph" w:styleId="Caption">
+    <w:name w:val="caption"/>
+    <w:basedOn w:val="Standard"/>
+    <w:qFormat/>
+    <w:pPr>
+      <w:suppressLineNumbers/>
+      <w:spacing w:before="120" w:after="120"/>
+    </w:pPr>
+    <w:rPr>
+      <w:i/>
+      <w:iCs/>
+    </w:rPr>
+  </w:style>
+  <w:style w:type="paragraph" w:styleId="Encabezamiento">
+    <w:name w:val="Header"/>
+    <w:basedOn w:val="Standard"/>
+    <w:pPr>
+      <w:suppressLineNumbers/>
+      <w:tabs>
+        <w:tab w:val="center" w:pos="4819" w:leader="none"/>
+        <w:tab w:val="right" w:pos="9638" w:leader="none"/>
+      </w:tabs>
+    </w:pPr>
+    <w:rPr/>
+  </w:style>
+  <w:style w:type="numbering" w:styleId="NoList" w:default="1">
+    <w:name w:val="No List"/>
+    <w:uiPriority w:val="99"/>
+    <w:semiHidden/>
+    <w:unhideWhenUsed/>
+    <w:qFormat/>
   </w:style>
   <w:style w:type="table" w:default="1" w:styleId="Tablanormal">
     <w:name w:val="Normal Table"/>
@@ -1118,70 +1461,6 @@
         <w:right w:w="108" w:type="dxa"/>
       </w:tblCellMar>
     </w:tblPr>
-  </w:style>
-  <w:style w:type="numbering" w:default="1" w:styleId="Sinlista">
-    <w:name w:val="No List"/>
-    <w:uiPriority w:val="99"/>
-    <w:semiHidden/>
-    <w:unhideWhenUsed/>
-  </w:style>
-  <w:style w:type="paragraph" w:customStyle="1" w:styleId="Standard">
-    <w:name w:val="Standard"/>
-  </w:style>
-  <w:style w:type="paragraph" w:customStyle="1" w:styleId="Heading">
-    <w:name w:val="Heading"/>
-    <w:basedOn w:val="Standard"/>
-    <w:next w:val="Textbody"/>
-    <w:pPr>
-      <w:keepNext/>
-      <w:spacing w:before="240" w:after="120"/>
-    </w:pPr>
-    <w:rPr>
-      <w:rFonts w:ascii="Liberation Sans" w:hAnsi="Liberation Sans"/>
-      <w:sz w:val="28"/>
-      <w:szCs w:val="28"/>
-    </w:rPr>
-  </w:style>
-  <w:style w:type="paragraph" w:customStyle="1" w:styleId="Textbody">
-    <w:name w:val="Text body"/>
-    <w:basedOn w:val="Standard"/>
-    <w:pPr>
-      <w:spacing w:after="140" w:line="288" w:lineRule="auto"/>
-    </w:pPr>
-  </w:style>
-  <w:style w:type="paragraph" w:styleId="Lista">
-    <w:name w:val="List"/>
-    <w:basedOn w:val="Textbody"/>
-  </w:style>
-  <w:style w:type="paragraph" w:styleId="Descripcin">
-    <w:name w:val="caption"/>
-    <w:basedOn w:val="Standard"/>
-    <w:pPr>
-      <w:suppressLineNumbers/>
-      <w:spacing w:before="120" w:after="120"/>
-    </w:pPr>
-    <w:rPr>
-      <w:i/>
-      <w:iCs/>
-    </w:rPr>
-  </w:style>
-  <w:style w:type="paragraph" w:customStyle="1" w:styleId="Index">
-    <w:name w:val="Index"/>
-    <w:basedOn w:val="Standard"/>
-    <w:pPr>
-      <w:suppressLineNumbers/>
-    </w:pPr>
-  </w:style>
-  <w:style w:type="paragraph" w:styleId="Encabezado">
-    <w:name w:val="header"/>
-    <w:basedOn w:val="Standard"/>
-    <w:pPr>
-      <w:suppressLineNumbers/>
-      <w:tabs>
-        <w:tab w:val="center" w:pos="4819"/>
-        <w:tab w:val="right" w:pos="9638"/>
-      </w:tabs>
-    </w:pPr>
   </w:style>
 </w:styles>
 </file>

</xml_diff>